<commit_message>
Update S5 D04 docs
</commit_message>
<xml_diff>
--- a/reports/Student 5/D04/07 Requirements - Student #5.docx
+++ b/reports/Student 5/D04/07 Requirements - Student #5.docx
@@ -122,7 +122,7 @@
                   <w:rPr>
                     <w:rFonts w:asciiTheme="majorHAnsi" w:hAnsiTheme="majorHAnsi" w:cstheme="majorHAnsi"/>
                   </w:rPr>
-                  <w:t>2</w:t>
+                  <w:t>3</w:t>
                 </w:r>
                 <w:r>
                   <w:rPr>
@@ -6230,14 +6230,14 @@
     <w:charset w:val="00"/>
     <w:family w:val="swiss"/>
     <w:pitch w:val="variable"/>
-    <w:sig w:usb0="E4002EFF" w:usb1="C000247B" w:usb2="00000009" w:usb3="00000000" w:csb0="000001FF" w:csb1="00000000"/>
+    <w:sig w:usb0="E4002EFF" w:usb1="C200247B" w:usb2="00000009" w:usb3="00000000" w:csb0="000001FF" w:csb1="00000000"/>
   </w:font>
   <w:font w:name="Calibri Light">
     <w:panose1 w:val="020F0302020204030204"/>
     <w:charset w:val="00"/>
     <w:family w:val="swiss"/>
     <w:pitch w:val="variable"/>
-    <w:sig w:usb0="E4002EFF" w:usb1="C000247B" w:usb2="00000009" w:usb3="00000000" w:csb0="000001FF" w:csb1="00000000"/>
+    <w:sig w:usb0="E4002EFF" w:usb1="C200247B" w:usb2="00000009" w:usb3="00000000" w:csb0="000001FF" w:csb1="00000000"/>
   </w:font>
   <w:font w:name="Cambria Math">
     <w:panose1 w:val="02040503050406030204"/>
@@ -6287,8 +6287,10 @@
     <w:rsid w:val="0078691F"/>
     <w:rsid w:val="009464CB"/>
     <w:rsid w:val="00AD058E"/>
+    <w:rsid w:val="00B15DCC"/>
     <w:rsid w:val="00E27B10"/>
     <w:rsid w:val="00E73661"/>
+    <w:rsid w:val="00ED2004"/>
   </w:rsids>
   <m:mathPr>
     <m:mathFont m:val="Cambria Math"/>

</xml_diff>